<commit_message>
Did iteration 8 assessment and added iteration 9
</commit_message>
<xml_diff>
--- a/Iteration_Plans/Iteration Plan 8.docx
+++ b/Iteration_Plans/Iteration Plan 8.docx
@@ -547,7 +547,10 @@
           </w:tcPr>
           <w:p>
             <w:r>
-              <w:t>Incomplete</w:t>
+              <w:t>C</w:t>
+            </w:r>
+            <w:r>
+              <w:t>omplete</w:t>
             </w:r>
           </w:p>
         </w:tc>
@@ -577,17 +580,17 @@
           </w:tcPr>
           <w:p>
             <w:r>
+              <w:t>4</w:t>
+            </w:r>
+          </w:p>
+        </w:tc>
+        <w:tc>
+          <w:tcPr>
+            <w:tcW w:w="1406" w:type="dxa"/>
+          </w:tcPr>
+          <w:p>
+            <w:r>
               <w:t>0</w:t>
-            </w:r>
-          </w:p>
-        </w:tc>
-        <w:tc>
-          <w:tcPr>
-            <w:tcW w:w="1406" w:type="dxa"/>
-          </w:tcPr>
-          <w:p>
-            <w:r>
-              <w:t>5</w:t>
             </w:r>
           </w:p>
         </w:tc>
@@ -619,9 +622,9 @@
         <w:tblLook w:val="0420" w:firstRow="1" w:lastRow="0" w:firstColumn="0" w:lastColumn="0" w:noHBand="0" w:noVBand="1"/>
       </w:tblPr>
       <w:tblGrid>
-        <w:gridCol w:w="2689"/>
-        <w:gridCol w:w="1559"/>
-        <w:gridCol w:w="4768"/>
+        <w:gridCol w:w="2643"/>
+        <w:gridCol w:w="1691"/>
+        <w:gridCol w:w="4682"/>
       </w:tblGrid>
       <w:tr>
         <w:trPr>
@@ -663,19 +666,31 @@
           <w:tcPr>
             <w:tcW w:w="2689" w:type="dxa"/>
           </w:tcPr>
-          <w:p/>
+          <w:p>
+            <w:r>
+              <w:t>Cannot save maps offline</w:t>
+            </w:r>
+          </w:p>
         </w:tc>
         <w:tc>
           <w:tcPr>
             <w:tcW w:w="1559" w:type="dxa"/>
           </w:tcPr>
-          <w:p/>
+          <w:p>
+            <w:r>
+              <w:t>Unresolvable</w:t>
+            </w:r>
+          </w:p>
         </w:tc>
         <w:tc>
           <w:tcPr>
             <w:tcW w:w="4768" w:type="dxa"/>
           </w:tcPr>
-          <w:p/>
+          <w:p>
+            <w:r>
+              <w:t>Originally in bookmarking was the plan to save maps offline, however due to Google Maps’ terms of use, this is not permitted</w:t>
+            </w:r>
+          </w:p>
         </w:tc>
       </w:tr>
     </w:tbl>
@@ -717,6 +732,9 @@
             <w:pPr>
               <w:cnfStyle w:val="000000000000" w:firstRow="0" w:lastRow="0" w:firstColumn="0" w:lastColumn="0" w:oddVBand="0" w:evenVBand="0" w:oddHBand="0" w:evenHBand="0" w:firstRowFirstColumn="0" w:firstRowLastColumn="0" w:lastRowFirstColumn="0" w:lastRowLastColumn="0"/>
             </w:pPr>
+            <w:r>
+              <w:t>Entire iteration</w:t>
+            </w:r>
           </w:p>
         </w:tc>
       </w:tr>
@@ -740,6 +758,9 @@
             <w:pPr>
               <w:cnfStyle w:val="000000000000" w:firstRow="0" w:lastRow="0" w:firstColumn="0" w:lastColumn="0" w:oddVBand="0" w:evenVBand="0" w:oddHBand="0" w:evenHBand="0" w:firstRowFirstColumn="0" w:firstRowLastColumn="0" w:lastRowFirstColumn="0" w:lastRowLastColumn="0"/>
             </w:pPr>
+            <w:r>
+              <w:t>2020-08-10</w:t>
+            </w:r>
           </w:p>
         </w:tc>
       </w:tr>
@@ -763,6 +784,9 @@
             <w:pPr>
               <w:cnfStyle w:val="000000000000" w:firstRow="0" w:lastRow="0" w:firstColumn="0" w:lastColumn="0" w:oddVBand="0" w:evenVBand="0" w:oddHBand="0" w:evenHBand="0" w:firstRowFirstColumn="0" w:firstRowLastColumn="0" w:lastRowFirstColumn="0" w:lastRowLastColumn="0"/>
             </w:pPr>
+            <w:r>
+              <w:t>Tyler, Joey, Sanjay</w:t>
+            </w:r>
           </w:p>
         </w:tc>
       </w:tr>
@@ -786,6 +810,9 @@
             <w:pPr>
               <w:cnfStyle w:val="000000000000" w:firstRow="0" w:lastRow="0" w:firstColumn="0" w:lastColumn="0" w:oddVBand="0" w:evenVBand="0" w:oddHBand="0" w:evenHBand="0" w:firstRowFirstColumn="0" w:firstRowLastColumn="0" w:lastRowFirstColumn="0" w:lastRowLastColumn="0"/>
             </w:pPr>
+            <w:r>
+              <w:t>Yellow</w:t>
+            </w:r>
           </w:p>
         </w:tc>
       </w:tr>
@@ -793,6 +820,12 @@
     <w:p>
       <w:r>
         <w:br/>
+      </w:r>
+      <w:r>
+        <w:t>The iteration cycle has come to a close and unfortunately the project is now behind. Bookmarking paths was implemented properly</w:t>
+      </w:r>
+      <w:r>
+        <w:t xml:space="preserve"> however, as mentioned, was not able to save maps offline. While this isn’t a huge deal, the other two items were also not completed. They are expected to be completed in the next iteration. Also completed this iteration was leftover work from last iteration. Additional time can be allocated to make up for lost progress, however it is not a good sign.</w:t>
       </w:r>
     </w:p>
     <w:p/>

</xml_diff>